<commit_message>
Guess I am done with my paper
</commit_message>
<xml_diff>
--- a/final_paper_ayden_kauffman.docx
+++ b/final_paper_ayden_kauffman.docx
@@ -94,7 +94,7 @@
           <w14:ligatures w14:val="standardContextual"/>
         </w:rPr>
       </w:pPr>
-      <w:hyperlink w:anchor="_Toc149744266" w:history="1">
+      <w:hyperlink w:anchor="_Toc149745134" w:history="1">
         <w:r>
           <w:rPr>
             <w:rStyle w:val="Hyperlink"/>
@@ -121,7 +121,7 @@
             <w:noProof/>
             <w:webHidden/>
           </w:rPr>
-          <w:instrText xml:space="preserve"> PAGEREF _Toc149744266 \h </w:instrText>
+          <w:instrText xml:space="preserve"> PAGEREF _Toc149745134 \h </w:instrText>
         </w:r>
         <w:r>
           <w:rPr>
@@ -165,7 +165,7 @@
           <w14:ligatures w14:val="standardContextual"/>
         </w:rPr>
       </w:pPr>
-      <w:hyperlink w:anchor="_Toc149744267" w:history="1">
+      <w:hyperlink w:anchor="_Toc149745135" w:history="1">
         <w:r>
           <w:rPr>
             <w:rStyle w:val="Hyperlink"/>
@@ -192,7 +192,7 @@
             <w:noProof/>
             <w:webHidden/>
           </w:rPr>
-          <w:instrText xml:space="preserve"> PAGEREF _Toc149744267 \h </w:instrText>
+          <w:instrText xml:space="preserve"> PAGEREF _Toc149745135 \h </w:instrText>
         </w:r>
         <w:r>
           <w:rPr>
@@ -236,7 +236,7 @@
           <w14:ligatures w14:val="standardContextual"/>
         </w:rPr>
       </w:pPr>
-      <w:hyperlink w:anchor="_Toc149744268" w:history="1">
+      <w:hyperlink w:anchor="_Toc149745136" w:history="1">
         <w:r>
           <w:rPr>
             <w:rStyle w:val="Hyperlink"/>
@@ -263,7 +263,7 @@
             <w:noProof/>
             <w:webHidden/>
           </w:rPr>
-          <w:instrText xml:space="preserve"> PAGEREF _Toc149744268 \h </w:instrText>
+          <w:instrText xml:space="preserve"> PAGEREF _Toc149745136 \h </w:instrText>
         </w:r>
         <w:r>
           <w:rPr>
@@ -307,7 +307,7 @@
           <w14:ligatures w14:val="standardContextual"/>
         </w:rPr>
       </w:pPr>
-      <w:hyperlink w:anchor="_Toc149744269" w:history="1">
+      <w:hyperlink w:anchor="_Toc149745137" w:history="1">
         <w:r>
           <w:rPr>
             <w:rStyle w:val="Hyperlink"/>
@@ -334,7 +334,7 @@
             <w:noProof/>
             <w:webHidden/>
           </w:rPr>
-          <w:instrText xml:space="preserve"> PAGEREF _Toc149744269 \h </w:instrText>
+          <w:instrText xml:space="preserve"> PAGEREF _Toc149745137 \h </w:instrText>
         </w:r>
         <w:r>
           <w:rPr>
@@ -378,7 +378,7 @@
           <w14:ligatures w14:val="standardContextual"/>
         </w:rPr>
       </w:pPr>
-      <w:hyperlink w:anchor="_Toc149744270" w:history="1">
+      <w:hyperlink w:anchor="_Toc149745138" w:history="1">
         <w:r>
           <w:rPr>
             <w:rStyle w:val="Hyperlink"/>
@@ -405,7 +405,7 @@
             <w:noProof/>
             <w:webHidden/>
           </w:rPr>
-          <w:instrText xml:space="preserve"> PAGEREF _Toc149744270 \h </w:instrText>
+          <w:instrText xml:space="preserve"> PAGEREF _Toc149745138 \h </w:instrText>
         </w:r>
         <w:r>
           <w:rPr>
@@ -449,7 +449,7 @@
           <w14:ligatures w14:val="standardContextual"/>
         </w:rPr>
       </w:pPr>
-      <w:hyperlink w:anchor="_Toc149744271" w:history="1">
+      <w:hyperlink w:anchor="_Toc149745139" w:history="1">
         <w:r>
           <w:rPr>
             <w:rStyle w:val="Hyperlink"/>
@@ -476,7 +476,7 @@
             <w:noProof/>
             <w:webHidden/>
           </w:rPr>
-          <w:instrText xml:space="preserve"> PAGEREF _Toc149744271 \h </w:instrText>
+          <w:instrText xml:space="preserve"> PAGEREF _Toc149745139 \h </w:instrText>
         </w:r>
         <w:r>
           <w:rPr>
@@ -496,7 +496,7 @@
             <w:noProof/>
             <w:webHidden/>
           </w:rPr>
-          <w:t>6</w:t>
+          <w:t>7</w:t>
         </w:r>
         <w:r>
           <w:rPr>
@@ -520,7 +520,7 @@
           <w14:ligatures w14:val="standardContextual"/>
         </w:rPr>
       </w:pPr>
-      <w:hyperlink w:anchor="_Toc149744272" w:history="1">
+      <w:hyperlink w:anchor="_Toc149745140" w:history="1">
         <w:r>
           <w:rPr>
             <w:rStyle w:val="Hyperlink"/>
@@ -547,7 +547,7 @@
             <w:noProof/>
             <w:webHidden/>
           </w:rPr>
-          <w:instrText xml:space="preserve"> PAGEREF _Toc149744272 \h </w:instrText>
+          <w:instrText xml:space="preserve"> PAGEREF _Toc149745140 \h </w:instrText>
         </w:r>
         <w:r>
           <w:rPr>
@@ -591,7 +591,7 @@
           <w14:ligatures w14:val="standardContextual"/>
         </w:rPr>
       </w:pPr>
-      <w:hyperlink w:anchor="_Toc149744273" w:history="1">
+      <w:hyperlink w:anchor="_Toc149745141" w:history="1">
         <w:r>
           <w:rPr>
             <w:rStyle w:val="Hyperlink"/>
@@ -618,7 +618,7 @@
             <w:noProof/>
             <w:webHidden/>
           </w:rPr>
-          <w:instrText xml:space="preserve"> PAGEREF _Toc149744273 \h </w:instrText>
+          <w:instrText xml:space="preserve"> PAGEREF _Toc149745141 \h </w:instrText>
         </w:r>
         <w:r>
           <w:rPr>
@@ -638,7 +638,7 @@
             <w:noProof/>
             <w:webHidden/>
           </w:rPr>
-          <w:t>9</w:t>
+          <w:t>10</w:t>
         </w:r>
         <w:r>
           <w:rPr>
@@ -662,7 +662,7 @@
           <w14:ligatures w14:val="standardContextual"/>
         </w:rPr>
       </w:pPr>
-      <w:hyperlink w:anchor="_Toc149744274" w:history="1">
+      <w:hyperlink w:anchor="_Toc149745142" w:history="1">
         <w:r>
           <w:rPr>
             <w:rStyle w:val="Hyperlink"/>
@@ -689,7 +689,7 @@
             <w:noProof/>
             <w:webHidden/>
           </w:rPr>
-          <w:instrText xml:space="preserve"> PAGEREF _Toc149744274 \h </w:instrText>
+          <w:instrText xml:space="preserve"> PAGEREF _Toc149745142 \h </w:instrText>
         </w:r>
         <w:r>
           <w:rPr>
@@ -709,7 +709,7 @@
             <w:noProof/>
             <w:webHidden/>
           </w:rPr>
-          <w:t>10</w:t>
+          <w:t>11</w:t>
         </w:r>
         <w:r>
           <w:rPr>
@@ -733,7 +733,7 @@
           <w14:ligatures w14:val="standardContextual"/>
         </w:rPr>
       </w:pPr>
-      <w:hyperlink w:anchor="_Toc149744275" w:history="1">
+      <w:hyperlink w:anchor="_Toc149745143" w:history="1">
         <w:r>
           <w:rPr>
             <w:rStyle w:val="Hyperlink"/>
@@ -760,7 +760,7 @@
             <w:noProof/>
             <w:webHidden/>
           </w:rPr>
-          <w:instrText xml:space="preserve"> PAGEREF _Toc149744275 \h </w:instrText>
+          <w:instrText xml:space="preserve"> PAGEREF _Toc149745143 \h </w:instrText>
         </w:r>
         <w:r>
           <w:rPr>
@@ -780,7 +780,7 @@
             <w:noProof/>
             <w:webHidden/>
           </w:rPr>
-          <w:t>10</w:t>
+          <w:t>11</w:t>
         </w:r>
         <w:r>
           <w:rPr>
@@ -807,7 +807,7 @@
           <w14:ligatures w14:val="standardContextual"/>
         </w:rPr>
       </w:pPr>
-      <w:hyperlink w:anchor="_Toc149744276" w:history="1">
+      <w:hyperlink w:anchor="_Toc149745144" w:history="1">
         <w:r>
           <w:rPr>
             <w:rStyle w:val="Hyperlink"/>
@@ -834,7 +834,7 @@
             <w:noProof/>
             <w:webHidden/>
           </w:rPr>
-          <w:instrText xml:space="preserve"> PAGEREF _Toc149744276 \h </w:instrText>
+          <w:instrText xml:space="preserve"> PAGEREF _Toc149745144 \h </w:instrText>
         </w:r>
         <w:r>
           <w:rPr>
@@ -854,7 +854,7 @@
             <w:noProof/>
             <w:webHidden/>
           </w:rPr>
-          <w:t>10</w:t>
+          <w:t>11</w:t>
         </w:r>
         <w:r>
           <w:rPr>
@@ -878,7 +878,7 @@
           <w14:ligatures w14:val="standardContextual"/>
         </w:rPr>
       </w:pPr>
-      <w:hyperlink w:anchor="_Toc149744277" w:history="1">
+      <w:hyperlink w:anchor="_Toc149745145" w:history="1">
         <w:r>
           <w:rPr>
             <w:rStyle w:val="Hyperlink"/>
@@ -905,7 +905,7 @@
             <w:noProof/>
             <w:webHidden/>
           </w:rPr>
-          <w:instrText xml:space="preserve"> PAGEREF _Toc149744277 \h </w:instrText>
+          <w:instrText xml:space="preserve"> PAGEREF _Toc149745145 \h </w:instrText>
         </w:r>
         <w:r>
           <w:rPr>
@@ -925,7 +925,7 @@
             <w:noProof/>
             <w:webHidden/>
           </w:rPr>
-          <w:t>11</w:t>
+          <w:t>12</w:t>
         </w:r>
         <w:r>
           <w:rPr>
@@ -949,7 +949,7 @@
           <w14:ligatures w14:val="standardContextual"/>
         </w:rPr>
       </w:pPr>
-      <w:hyperlink w:anchor="_Toc149744278" w:history="1">
+      <w:hyperlink w:anchor="_Toc149745146" w:history="1">
         <w:r>
           <w:rPr>
             <w:rStyle w:val="Hyperlink"/>
@@ -976,7 +976,7 @@
             <w:noProof/>
             <w:webHidden/>
           </w:rPr>
-          <w:instrText xml:space="preserve"> PAGEREF _Toc149744278 \h </w:instrText>
+          <w:instrText xml:space="preserve"> PAGEREF _Toc149745146 \h </w:instrText>
         </w:r>
         <w:r>
           <w:rPr>
@@ -996,7 +996,7 @@
             <w:noProof/>
             <w:webHidden/>
           </w:rPr>
-          <w:t>11</w:t>
+          <w:t>12</w:t>
         </w:r>
         <w:r>
           <w:rPr>
@@ -1020,13 +1020,13 @@
           <w14:ligatures w14:val="standardContextual"/>
         </w:rPr>
       </w:pPr>
-      <w:hyperlink w:anchor="_Toc149744279" w:history="1">
+      <w:hyperlink w:anchor="_Toc149745147" w:history="1">
         <w:r>
           <w:rPr>
             <w:rStyle w:val="Hyperlink"/>
             <w:noProof/>
           </w:rPr>
-          <w:t>Appendix A Appendices and Supplemental Content</w:t>
+          <w:t>3.0 DevOps Policy as Code Responsibilities</w:t>
         </w:r>
         <w:r>
           <w:rPr>
@@ -1047,7 +1047,7 @@
             <w:noProof/>
             <w:webHidden/>
           </w:rPr>
-          <w:instrText xml:space="preserve"> PAGEREF _Toc149744279 \h </w:instrText>
+          <w:instrText xml:space="preserve"> PAGEREF _Toc149745147 \h </w:instrText>
         </w:r>
         <w:r>
           <w:rPr>
@@ -1067,7 +1067,7 @@
             <w:noProof/>
             <w:webHidden/>
           </w:rPr>
-          <w:t>12</w:t>
+          <w:t>14</w:t>
         </w:r>
         <w:r>
           <w:rPr>
@@ -1080,291 +1080,8 @@
     </w:p>
     <w:p>
       <w:pPr>
-        <w:pStyle w:val="TOC2"/>
-        <w:rPr>
-          <w:rFonts w:asciiTheme="minorHAnsi" w:eastAsiaTheme="minorEastAsia" w:hAnsiTheme="minorHAnsi" w:cstheme="minorBidi"/>
-          <w:b w:val="0"/>
-          <w:noProof/>
-          <w:kern w:val="2"/>
-          <w:sz w:val="22"/>
-          <w:szCs w:val="22"/>
-          <w14:ligatures w14:val="standardContextual"/>
-        </w:rPr>
-      </w:pPr>
-      <w:hyperlink w:anchor="_Toc149744280" w:history="1">
-        <w:r>
-          <w:rPr>
-            <w:rStyle w:val="Hyperlink"/>
-            <w:noProof/>
-          </w:rPr>
-          <w:t>Appendix A.1 Tables and Figures</w:t>
-        </w:r>
-        <w:r>
-          <w:rPr>
-            <w:noProof/>
-            <w:webHidden/>
-          </w:rPr>
-          <w:tab/>
-        </w:r>
-        <w:r>
-          <w:rPr>
-            <w:noProof/>
-            <w:webHidden/>
-          </w:rPr>
-          <w:fldChar w:fldCharType="begin"/>
-        </w:r>
-        <w:r>
-          <w:rPr>
-            <w:noProof/>
-            <w:webHidden/>
-          </w:rPr>
-          <w:instrText xml:space="preserve"> PAGEREF _Toc149744280 \h </w:instrText>
-        </w:r>
-        <w:r>
-          <w:rPr>
-            <w:noProof/>
-            <w:webHidden/>
-          </w:rPr>
-        </w:r>
-        <w:r>
-          <w:rPr>
-            <w:noProof/>
-            <w:webHidden/>
-          </w:rPr>
-          <w:fldChar w:fldCharType="separate"/>
-        </w:r>
-        <w:r>
-          <w:rPr>
-            <w:noProof/>
-            <w:webHidden/>
-          </w:rPr>
-          <w:t>12</w:t>
-        </w:r>
-        <w:r>
-          <w:rPr>
-            <w:noProof/>
-            <w:webHidden/>
-          </w:rPr>
-          <w:fldChar w:fldCharType="end"/>
-        </w:r>
-      </w:hyperlink>
-    </w:p>
-    <w:p>
-      <w:pPr>
-        <w:pStyle w:val="TOC3"/>
-        <w:rPr>
-          <w:rFonts w:asciiTheme="minorHAnsi" w:eastAsiaTheme="minorEastAsia" w:hAnsiTheme="minorHAnsi" w:cstheme="minorBidi"/>
-          <w:b w:val="0"/>
-          <w:noProof/>
-          <w:kern w:val="2"/>
-          <w:sz w:val="22"/>
-          <w:szCs w:val="22"/>
-          <w14:ligatures w14:val="standardContextual"/>
-        </w:rPr>
-      </w:pPr>
-      <w:hyperlink w:anchor="_Toc149744281" w:history="1">
-        <w:r>
-          <w:rPr>
-            <w:rStyle w:val="Hyperlink"/>
-            <w:noProof/>
-          </w:rPr>
-          <w:t>Appendix A.1.1 Subsection Example and Appendix Captioning Advice</w:t>
-        </w:r>
-        <w:r>
-          <w:rPr>
-            <w:noProof/>
-            <w:webHidden/>
-          </w:rPr>
-          <w:tab/>
-        </w:r>
-        <w:r>
-          <w:rPr>
-            <w:noProof/>
-            <w:webHidden/>
-          </w:rPr>
-          <w:fldChar w:fldCharType="begin"/>
-        </w:r>
-        <w:r>
-          <w:rPr>
-            <w:noProof/>
-            <w:webHidden/>
-          </w:rPr>
-          <w:instrText xml:space="preserve"> PAGEREF _Toc149744281 \h </w:instrText>
-        </w:r>
-        <w:r>
-          <w:rPr>
-            <w:noProof/>
-            <w:webHidden/>
-          </w:rPr>
-        </w:r>
-        <w:r>
-          <w:rPr>
-            <w:noProof/>
-            <w:webHidden/>
-          </w:rPr>
-          <w:fldChar w:fldCharType="separate"/>
-        </w:r>
-        <w:r>
-          <w:rPr>
-            <w:noProof/>
-            <w:webHidden/>
-          </w:rPr>
-          <w:t>13</w:t>
-        </w:r>
-        <w:r>
-          <w:rPr>
-            <w:noProof/>
-            <w:webHidden/>
-          </w:rPr>
-          <w:fldChar w:fldCharType="end"/>
-        </w:r>
-      </w:hyperlink>
-    </w:p>
-    <w:p>
-      <w:pPr>
-        <w:pStyle w:val="TOC2"/>
-        <w:rPr>
-          <w:rFonts w:asciiTheme="minorHAnsi" w:eastAsiaTheme="minorEastAsia" w:hAnsiTheme="minorHAnsi" w:cstheme="minorBidi"/>
-          <w:b w:val="0"/>
-          <w:noProof/>
-          <w:kern w:val="2"/>
-          <w:sz w:val="22"/>
-          <w:szCs w:val="22"/>
-          <w14:ligatures w14:val="standardContextual"/>
-        </w:rPr>
-      </w:pPr>
-      <w:hyperlink w:anchor="_Toc149744282" w:history="1">
-        <w:r>
-          <w:rPr>
-            <w:rStyle w:val="Hyperlink"/>
-            <w:noProof/>
-          </w:rPr>
-          <w:t>Appendix A.2 Adding Supplemental Documents</w:t>
-        </w:r>
-        <w:r>
-          <w:rPr>
-            <w:noProof/>
-            <w:webHidden/>
-          </w:rPr>
-          <w:tab/>
-        </w:r>
-        <w:r>
-          <w:rPr>
-            <w:noProof/>
-            <w:webHidden/>
-          </w:rPr>
-          <w:fldChar w:fldCharType="begin"/>
-        </w:r>
-        <w:r>
-          <w:rPr>
-            <w:noProof/>
-            <w:webHidden/>
-          </w:rPr>
-          <w:instrText xml:space="preserve"> PAGEREF _Toc149744282 \h </w:instrText>
-        </w:r>
-        <w:r>
-          <w:rPr>
-            <w:noProof/>
-            <w:webHidden/>
-          </w:rPr>
-        </w:r>
-        <w:r>
-          <w:rPr>
-            <w:noProof/>
-            <w:webHidden/>
-          </w:rPr>
-          <w:fldChar w:fldCharType="separate"/>
-        </w:r>
-        <w:r>
-          <w:rPr>
-            <w:noProof/>
-            <w:webHidden/>
-          </w:rPr>
-          <w:t>14</w:t>
-        </w:r>
-        <w:r>
-          <w:rPr>
-            <w:noProof/>
-            <w:webHidden/>
-          </w:rPr>
-          <w:fldChar w:fldCharType="end"/>
-        </w:r>
-      </w:hyperlink>
-    </w:p>
-    <w:p>
-      <w:pPr>
-        <w:pStyle w:val="TOC1"/>
-        <w:rPr>
-          <w:rFonts w:asciiTheme="minorHAnsi" w:eastAsiaTheme="minorEastAsia" w:hAnsiTheme="minorHAnsi" w:cstheme="minorBidi"/>
-          <w:b w:val="0"/>
-          <w:noProof/>
-          <w:kern w:val="2"/>
-          <w:sz w:val="22"/>
-          <w:szCs w:val="22"/>
-          <w14:ligatures w14:val="standardContextual"/>
-        </w:rPr>
-      </w:pPr>
-      <w:hyperlink w:anchor="_Toc149744283" w:history="1">
-        <w:r>
-          <w:rPr>
-            <w:rStyle w:val="Hyperlink"/>
-            <w:noProof/>
-          </w:rPr>
-          <w:t>Bibliography</w:t>
-        </w:r>
-        <w:r>
-          <w:rPr>
-            <w:noProof/>
-            <w:webHidden/>
-          </w:rPr>
-          <w:tab/>
-        </w:r>
-        <w:r>
-          <w:rPr>
-            <w:noProof/>
-            <w:webHidden/>
-          </w:rPr>
-          <w:fldChar w:fldCharType="begin"/>
-        </w:r>
-        <w:r>
-          <w:rPr>
-            <w:noProof/>
-            <w:webHidden/>
-          </w:rPr>
-          <w:instrText xml:space="preserve"> PAGEREF _Toc149744283 \h </w:instrText>
-        </w:r>
-        <w:r>
-          <w:rPr>
-            <w:noProof/>
-            <w:webHidden/>
-          </w:rPr>
-        </w:r>
-        <w:r>
-          <w:rPr>
-            <w:noProof/>
-            <w:webHidden/>
-          </w:rPr>
-          <w:fldChar w:fldCharType="separate"/>
-        </w:r>
-        <w:r>
-          <w:rPr>
-            <w:noProof/>
-            <w:webHidden/>
-          </w:rPr>
-          <w:t>15</w:t>
-        </w:r>
-        <w:r>
-          <w:rPr>
-            <w:noProof/>
-            <w:webHidden/>
-          </w:rPr>
-          <w:fldChar w:fldCharType="end"/>
-        </w:r>
-      </w:hyperlink>
-    </w:p>
-    <w:p>
-      <w:pPr>
         <w:pStyle w:val="Preliminary"/>
+        <w:spacing w:line="240" w:lineRule="auto"/>
         <w:jc w:val="both"/>
         <w:rPr>
           <w:rFonts w:cs="Times New Roman"/>
@@ -1387,7 +1104,7 @@
       <w:bookmarkStart w:id="0" w:name="_Toc8115846"/>
       <w:bookmarkStart w:id="1" w:name="_Toc106513536"/>
       <w:bookmarkStart w:id="2" w:name="_Toc106717794"/>
-      <w:bookmarkStart w:id="3" w:name="_Toc149744266"/>
+      <w:bookmarkStart w:id="3" w:name="_Toc149745134"/>
       <w:r>
         <w:lastRenderedPageBreak/>
         <w:t>Introduction to PNC and Enterprise Technology and Security</w:t>
@@ -1421,10 +1138,22 @@
         <w:t xml:space="preserve">or ET&amp;S. They were known as the foundation that all of PNC’s technology was built upon, practically speaking they handled the backend technologies at PNC. </w:t>
       </w:r>
       <w:r>
-        <w:t xml:space="preserve">Over the course of the internship I had the opportunity to work alongside other professionals on real-world projects that </w:t>
-      </w:r>
-      <w:r>
-        <w:t>had real impact on two separate teams with</w:t>
+        <w:t>Over the course of the internship</w:t>
+      </w:r>
+      <w:r>
+        <w:t>,</w:t>
+      </w:r>
+      <w:r>
+        <w:t xml:space="preserve"> I had the opportunity to work alongside other professionals on real-world projects that </w:t>
+      </w:r>
+      <w:r>
+        <w:t>had</w:t>
+      </w:r>
+      <w:r>
+        <w:t xml:space="preserve"> a</w:t>
+      </w:r>
+      <w:r>
+        <w:t xml:space="preserve"> real impact on two separate teams with</w:t>
       </w:r>
       <w:r>
         <w:t>in</w:t>
@@ -1437,7 +1166,7 @@
       <w:pPr>
         <w:pStyle w:val="Heading2"/>
       </w:pPr>
-      <w:bookmarkStart w:id="4" w:name="_Toc149744267"/>
+      <w:bookmarkStart w:id="4" w:name="_Toc149745135"/>
       <w:r>
         <w:t xml:space="preserve">ET&amp;S </w:t>
       </w:r>
@@ -1460,7 +1189,25 @@
         <w:t>e</w:t>
       </w:r>
       <w:r>
-        <w:t xml:space="preserve"> team was formed roughly one year prior to my arrival at PNC with the main purpose of standing up a new dashboard for ET&amp;S’ CTO Debbie Guild. The dashboard was named Hot 100 as it contained 100 metrics that Debbie Guild leverage</w:t>
+        <w:t xml:space="preserve"> team was formed roughly one year </w:t>
+      </w:r>
+      <w:r>
+        <w:t>before I</w:t>
+      </w:r>
+      <w:r>
+        <w:t xml:space="preserve"> arriv</w:t>
+      </w:r>
+      <w:r>
+        <w:t>ed</w:t>
+      </w:r>
+      <w:r>
+        <w:t xml:space="preserve"> at PNC with the main purpose of s</w:t>
+      </w:r>
+      <w:r>
+        <w:t>etting</w:t>
+      </w:r>
+      <w:r>
+        <w:t xml:space="preserve"> up a new dashboard for ET&amp;S’ CTO Debbie Guild. The dashboard was named Hot 100 as it contained 100 metrics that Debbie Guild leverage</w:t>
       </w:r>
       <w:r>
         <w:t>d monthly to communicate with PNC’s CEO Bill Demchak. A portion of my responsibilities this summer were directly related to this dashboard, tasks I will discuss later, however at a high level it involved bug fixes, metric reworks, and data cleansing.</w:t>
@@ -1491,13 +1238,25 @@
       </w:r>
       <w:r>
         <w:lastRenderedPageBreak/>
-        <w:t>Strategic Insight and Value team also know as SI&amp;V. SI&amp;V had two interns on their team who merged with our team’s intern</w:t>
+        <w:t>Strategic Insight and Value team also know</w:t>
+      </w:r>
+      <w:r>
+        <w:t>n</w:t>
+      </w:r>
+      <w:r>
+        <w:t xml:space="preserve"> as SI&amp;V. SI&amp;V had two interns on their team who merged with our team’s intern</w:t>
       </w:r>
       <w:r>
         <w:t>s</w:t>
       </w:r>
       <w:r>
-        <w:t xml:space="preserve"> to create a team of four for this project. As a team of four we were given full ownership of this project and were </w:t>
+        <w:t xml:space="preserve"> to create a team of four for this project. As a team of four</w:t>
+      </w:r>
+      <w:r>
+        <w:t>,</w:t>
+      </w:r>
+      <w:r>
+        <w:t xml:space="preserve"> we were given full ownership of this project and were </w:t>
       </w:r>
       <w:r>
         <w:t>completely responsible</w:t>
@@ -1519,7 +1278,7 @@
       <w:pPr>
         <w:pStyle w:val="Heading2"/>
       </w:pPr>
-      <w:bookmarkStart w:id="5" w:name="_Toc149744268"/>
+      <w:bookmarkStart w:id="5" w:name="_Toc149745136"/>
       <w:r>
         <w:t>DevOps Policy as Code (</w:t>
       </w:r>
@@ -1535,7 +1294,7 @@
     </w:p>
     <w:p>
       <w:r>
-        <w:t xml:space="preserve">The second team I worked for was a team apart of the DevOps department within ET&amp;S called </w:t>
+        <w:t xml:space="preserve">The second team I worked for was a team part of the DevOps department within ET&amp;S called </w:t>
       </w:r>
       <w:proofErr w:type="spellStart"/>
       <w:r>
@@ -1549,7 +1308,13 @@
         <w:t xml:space="preserve">’s </w:t>
       </w:r>
       <w:r>
-        <w:t xml:space="preserve">main role was informing and enforcing policies on software projects of a certain size and assisting in setting up CI/CD pipeline that </w:t>
+        <w:t>main role was informing and enforcing policies on software projects of a certain size and assisting in setting up</w:t>
+      </w:r>
+      <w:r>
+        <w:t xml:space="preserve"> the</w:t>
+      </w:r>
+      <w:r>
+        <w:t xml:space="preserve"> CI/CD pipeline that </w:t>
       </w:r>
       <w:proofErr w:type="spellStart"/>
       <w:r>
@@ -1557,7 +1322,13 @@
       </w:r>
       <w:proofErr w:type="spellEnd"/>
       <w:r>
-        <w:t xml:space="preserve"> monitors. All interns within PNC are assigned to a mentor who has previously completed an internship and is still working at PNC. My mentor was a member of this team and after hearing him discuss his work and what their team responsibilities encompasses, I reached to see if they had any work I could take on. I was given</w:t>
+        <w:t xml:space="preserve"> monitors. All interns within PNC are assigned to a mentor who has previously completed an internship and is still working at PNC. My mentor was a member of this team and after hearing him discuss his work and what their team responsibilities encompass, I reached</w:t>
+      </w:r>
+      <w:r>
+        <w:t xml:space="preserve"> out</w:t>
+      </w:r>
+      <w:r>
+        <w:t xml:space="preserve"> to see if they had any work I could take on. I was given</w:t>
       </w:r>
       <w:r>
         <w:t xml:space="preserve"> certain</w:t>
@@ -1569,14 +1340,26 @@
         <w:t>s</w:t>
       </w:r>
       <w:r>
-        <w:t xml:space="preserve"> and the ability to shadow my mentor in meetings which allowed me to learn a lot. Later in the paper I discuss my responsibilities.</w:t>
+        <w:t xml:space="preserve"> and the ability to shadow my mentor in meetings which allowed me to learn a lot. Later in the paper</w:t>
+      </w:r>
+      <w:r>
+        <w:t>,</w:t>
+      </w:r>
+      <w:r>
+        <w:t xml:space="preserve"> I</w:t>
+      </w:r>
+      <w:r>
+        <w:t xml:space="preserve"> will</w:t>
+      </w:r>
+      <w:r>
+        <w:t xml:space="preserve"> discuss my responsibilities.</w:t>
       </w:r>
     </w:p>
     <w:p>
       <w:pPr>
         <w:pStyle w:val="Heading1"/>
       </w:pPr>
-      <w:bookmarkStart w:id="6" w:name="_Toc149744269"/>
+      <w:bookmarkStart w:id="6" w:name="_Toc149745137"/>
       <w:r>
         <w:lastRenderedPageBreak/>
         <w:drawing>
@@ -1675,7 +1458,7 @@
       <w:pPr>
         <w:pStyle w:val="Heading2"/>
       </w:pPr>
-      <w:bookmarkStart w:id="7" w:name="_Toc149744270"/>
+      <w:bookmarkStart w:id="7" w:name="_Toc149745138"/>
       <w:r>
         <w:t>OKR Reporting Process</w:t>
       </w:r>
@@ -1692,14 +1475,20 @@
         <w:t xml:space="preserve"> the bank to better track progress and create more efficient budgeting and effort delegation. </w:t>
       </w:r>
       <w:r>
-        <w:t>This push meant this process would need to be done in a more efficient way.</w:t>
+        <w:t>This push meant this process would need to be done more efficient</w:t>
+      </w:r>
+      <w:r>
+        <w:t>ly</w:t>
+      </w:r>
+      <w:r>
+        <w:t>.</w:t>
       </w:r>
     </w:p>
     <w:p>
       <w:pPr>
         <w:pStyle w:val="Heading3"/>
       </w:pPr>
-      <w:bookmarkStart w:id="8" w:name="_Toc149744271"/>
+      <w:bookmarkStart w:id="8" w:name="_Toc149745139"/>
       <w:r>
         <w:lastRenderedPageBreak/>
         <w:t>Objectives &amp; Motivations</w:t>
@@ -1708,10 +1497,34 @@
     </w:p>
     <w:p>
       <w:r>
-        <w:t>The push for the expanded use of OKRs creates an obvious need to rework how things were being done. Having data providers input data into the same excel document with no control of where/what they can edit is far from optimal. This manual input into excel also required a manual upload of this data into Tableau. The current process was not scalable</w:t>
-      </w:r>
-      <w:r>
-        <w:t xml:space="preserve"> and would be bottleneck</w:t>
+        <w:t xml:space="preserve">The push for the expanded use of OKRs creates an obvious need to rework how things were being done. Having data providers input data into the same </w:t>
+      </w:r>
+      <w:r>
+        <w:t>E</w:t>
+      </w:r>
+      <w:r>
+        <w:t>xcel document with no control o</w:t>
+      </w:r>
+      <w:r>
+        <w:t xml:space="preserve">ver </w:t>
+      </w:r>
+      <w:r>
+        <w:t xml:space="preserve">where/what they can edit is far from optimal. This manual input into </w:t>
+      </w:r>
+      <w:r>
+        <w:t>E</w:t>
+      </w:r>
+      <w:r>
+        <w:t>xcel also required a manual upload of this data into Tableau. The current process was not scalable</w:t>
+      </w:r>
+      <w:r>
+        <w:t xml:space="preserve"> and would be </w:t>
+      </w:r>
+      <w:r>
+        <w:t xml:space="preserve">a </w:t>
+      </w:r>
+      <w:r>
+        <w:t>bottleneck</w:t>
       </w:r>
       <w:r>
         <w:t xml:space="preserve"> </w:t>
@@ -1720,15 +1533,39 @@
         <w:t>with</w:t>
       </w:r>
       <w:r>
-        <w:t xml:space="preserve"> many weak point in terms of security.</w:t>
-      </w:r>
-      <w:r>
-        <w:t xml:space="preserve"> The first step was creating a more efficient and secure way to store the data and allow for the input through a form. Ideally data providers are only able to input data on how the metrics within their segment are preforming and not be able to edit anything else without an approval process.</w:t>
+        <w:t xml:space="preserve"> many weak </w:t>
+      </w:r>
+      <w:r>
+        <w:t>points</w:t>
+      </w:r>
+      <w:r>
+        <w:t xml:space="preserve"> in terms of security.</w:t>
+      </w:r>
+      <w:r>
+        <w:t xml:space="preserve"> The first step was creating a more efficient and secure way to store the data and allow for input through a form. Ideally</w:t>
+      </w:r>
+      <w:r>
+        <w:t>,</w:t>
+      </w:r>
+      <w:r>
+        <w:t xml:space="preserve"> data providers are only able to input data on how the metrics within their segment are p</w:t>
+      </w:r>
+      <w:r>
+        <w:t>er</w:t>
+      </w:r>
+      <w:r>
+        <w:t>forming and not be able to edit anything else without an approval process.</w:t>
       </w:r>
     </w:p>
     <w:p>
       <w:r>
-        <w:t xml:space="preserve">The process also had to be moved at of Tableau, Tableau licensing is not only required for the people building/editing the current dashboard, but a Tableau license is also required to view the dashboard. Each provision of a viewing license for Tableau was very costly. Everyone currently working at PNC is given a Microsoft license which includes </w:t>
+        <w:t xml:space="preserve">The process also had to be moved </w:t>
+      </w:r>
+      <w:r>
+        <w:t>out of</w:t>
+      </w:r>
+      <w:r>
+        <w:t xml:space="preserve"> Tableau, Tableau licensing is not only required for the people building/editing the current dashboard, but a Tableau license is also required to view the dashboard. Each provision of a viewing license for Tableau was very costly. Everyone currently working at PNC is given a Microsoft license which includes </w:t>
       </w:r>
       <w:proofErr w:type="spellStart"/>
       <w:r>
@@ -1749,7 +1586,25 @@
     </w:p>
     <w:p>
       <w:r>
-        <w:t>Next, SI&amp;V also had to manually chase data providers for their data. The current process was using manual email writing for deadline reminders, input access provisioning, and past due data request. Which created the last key objective</w:t>
+        <w:t>Next, SI&amp;V also had to manually chase data providers for their data. The current process was using manual email writing for deadline reminders, input access provisioning, and past</w:t>
+      </w:r>
+      <w:r>
+        <w:t>-</w:t>
+      </w:r>
+      <w:r>
+        <w:t>due data request</w:t>
+      </w:r>
+      <w:r>
+        <w:t>s</w:t>
+      </w:r>
+      <w:r>
+        <w:t xml:space="preserve">. </w:t>
+      </w:r>
+      <w:r>
+        <w:t>This</w:t>
+      </w:r>
+      <w:r>
+        <w:t xml:space="preserve"> created the last key objective</w:t>
       </w:r>
       <w:r>
         <w:t xml:space="preserve"> for us</w:t>
@@ -1762,7 +1617,7 @@
       <w:pPr>
         <w:pStyle w:val="Heading3"/>
       </w:pPr>
-      <w:bookmarkStart w:id="9" w:name="_Toc149744272"/>
+      <w:bookmarkStart w:id="9" w:name="_Toc149745140"/>
       <w:r>
         <w:t>Implementation</w:t>
       </w:r>
@@ -1770,7 +1625,16 @@
     </w:p>
     <w:p>
       <w:r>
-        <w:t xml:space="preserve">In order to implement the Hot 100 Dashboard our team used a stack that include a </w:t>
+        <w:t>To</w:t>
+      </w:r>
+      <w:r>
+        <w:t xml:space="preserve"> implement the Hot 100 Dashboard our team used a stack that include</w:t>
+      </w:r>
+      <w:r>
+        <w:t>d</w:t>
+      </w:r>
+      <w:r>
+        <w:t xml:space="preserve"> a </w:t>
       </w:r>
       <w:proofErr w:type="spellStart"/>
       <w:r>
@@ -1782,7 +1646,21 @@
       </w:r>
       <w:r>
         <w:lastRenderedPageBreak/>
-        <w:t xml:space="preserve">Dashboard was to implement it using the same tech stack. However before beginning any of this the data must be pulled from Tableau and uploaded to SharePoint. To accomplish this I used SQL to query the data that was being used from a database and the rest was provided in one big Excel sheet. Once the data has been gathered our team of interns used Python to better structure this data in columns that would make the upload to </w:t>
+        <w:t xml:space="preserve">Dashboard was to implement it using the same tech stack. </w:t>
+      </w:r>
+      <w:r>
+        <w:t>However,</w:t>
+      </w:r>
+      <w:r>
+        <w:t xml:space="preserve"> before beginning any of this the data must be pulled from Tableau and uploaded to SharePoint. To accomplish </w:t>
+      </w:r>
+      <w:proofErr w:type="gramStart"/>
+      <w:r>
+        <w:t>this</w:t>
+      </w:r>
+      <w:proofErr w:type="gramEnd"/>
+      <w:r>
+        <w:t xml:space="preserve"> I used SQL to query the data that was being used from a database and the rest was provided in one big Excel sheet. Once the data has been gathered our team of interns used Python to better structure this data in columns that would make the upload to </w:t>
       </w:r>
       <w:proofErr w:type="spellStart"/>
       <w:r>
@@ -1819,10 +1697,46 @@
       </w:r>
       <w:proofErr w:type="spellEnd"/>
       <w:r>
-        <w:t xml:space="preserve"> list had to be created. This is very similar to the process of creating database tables where each table holds certain attributes and number of rows. In terms of this process 3 separate list were created: Metric Directory, Intake, and Target history. Metric Directory stored general static information about metrics, intake acted as a running history and were each months inputted data would land, and lastly the Target history would store the history of the target of those OKRs. </w:t>
-      </w:r>
-      <w:r>
-        <w:t xml:space="preserve">I found it to generally to not be the best tool we could have used on this project as it is not a proper database. </w:t>
+        <w:t xml:space="preserve"> list had to be created. This is very similar to the process of creating database tables where each table holds certain attributes and number of rows. In terms of this process</w:t>
+      </w:r>
+      <w:r>
+        <w:t>,</w:t>
+      </w:r>
+      <w:r>
+        <w:t xml:space="preserve"> 3 separate list</w:t>
+      </w:r>
+      <w:r>
+        <w:t>s</w:t>
+      </w:r>
+      <w:r>
+        <w:t xml:space="preserve"> were created: Metric Directory, Intake, and Target history. Metric Directory stored general static information about metrics, intake acted as a running history</w:t>
+      </w:r>
+      <w:r>
+        <w:t>,</w:t>
+      </w:r>
+      <w:r>
+        <w:t xml:space="preserve"> and w</w:t>
+      </w:r>
+      <w:r>
+        <w:t xml:space="preserve">here </w:t>
+      </w:r>
+      <w:r>
+        <w:t>each months inputted data would land</w:t>
+      </w:r>
+      <w:r>
+        <w:t>. L</w:t>
+      </w:r>
+      <w:r>
+        <w:t>astly</w:t>
+      </w:r>
+      <w:r>
+        <w:t>,</w:t>
+      </w:r>
+      <w:r>
+        <w:t xml:space="preserve"> the Target history would store the history of the target of those OKRs. </w:t>
+      </w:r>
+      <w:r>
+        <w:t xml:space="preserve">I found it to generally not be the best tool we could have used on this project as it is not a proper database. </w:t>
       </w:r>
       <w:r>
         <w:t>I will dive further into the problems with SharePoint being used in this fashion later in the paper</w:t>
@@ -1910,7 +1824,13 @@
         </w:drawing>
       </w:r>
       <w:r>
-        <w:t>Once the data has been uploaded and all the lists populated within SharePoint the process of  building out the dashboard begins. This task was divided between</w:t>
+        <w:t xml:space="preserve">Once the data has been uploaded and all the lists populated within SharePoint the process </w:t>
+      </w:r>
+      <w:r>
+        <w:t>of building</w:t>
+      </w:r>
+      <w:r>
+        <w:t xml:space="preserve"> out the dashboard begins. This task was divided between</w:t>
       </w:r>
       <w:r>
         <w:t xml:space="preserve"> </w:t>
@@ -1941,7 +1861,13 @@
       </w:r>
       <w:proofErr w:type="spellEnd"/>
       <w:r>
-        <w:t xml:space="preserve"> list due to the fact they both fall within the Microsoft suite. Once the data is pulled into </w:t>
+        <w:t xml:space="preserve"> list</w:t>
+      </w:r>
+      <w:r>
+        <w:t>s</w:t>
+      </w:r>
+      <w:r>
+        <w:t xml:space="preserve"> due to the fact they both fall within the Microsoft suite. Once the data is pulled into </w:t>
       </w:r>
       <w:proofErr w:type="spellStart"/>
       <w:r>
@@ -1957,7 +1883,27 @@
       </w:r>
       <w:proofErr w:type="spellEnd"/>
       <w:r>
-        <w:t xml:space="preserve"> functions, these functions will run every time the data connection is refreshed so you only have to do it once and allows for the creation different calculated columns for the analysis. I am unable to speak about the different calculations we used for the analysis, but you can reference </w:t>
+        <w:t xml:space="preserve"> functions, these functions will run every time the data connection is refreshed so you only </w:t>
+      </w:r>
+      <w:proofErr w:type="gramStart"/>
+      <w:r>
+        <w:t>have to</w:t>
+      </w:r>
+      <w:proofErr w:type="gramEnd"/>
+      <w:r>
+        <w:t xml:space="preserve"> do it </w:t>
+      </w:r>
+      <w:r>
+        <w:t>once and</w:t>
+      </w:r>
+      <w:r>
+        <w:t xml:space="preserve"> allows for the creation</w:t>
+      </w:r>
+      <w:r>
+        <w:t xml:space="preserve"> of</w:t>
+      </w:r>
+      <w:r>
+        <w:t xml:space="preserve"> different calculated columns for the analysis. I am unable to speak about the different calculations we used for the analysis, but you can reference </w:t>
       </w:r>
       <w:r>
         <w:t>Figure 2A</w:t>
@@ -1996,6 +1942,7 @@
         <w:t xml:space="preserve">A. OKR Dashboard built in </w:t>
       </w:r>
       <w:proofErr w:type="spellStart"/>
+      <w:proofErr w:type="gramStart"/>
       <w:r>
         <w:rPr>
           <w:b/>
@@ -2004,11 +1951,50 @@
         <w:t>PowerBI</w:t>
       </w:r>
       <w:proofErr w:type="spellEnd"/>
+      <w:proofErr w:type="gramEnd"/>
     </w:p>
     <w:p>
       <w:r>
         <w:lastRenderedPageBreak/>
-        <w:t>Once the dashboard was completed the next step was automating certain tasks. These automations were done in Power Automate using what are called “workflows”. The first task that was automated was the initial email that data providers received informing them that the intake period has began for their OKR metrics. This involved referencing the SharePoint list to pull data provider information and reference it to their Microsoft account so that 1. Access can be given for the Intake period and 2. They receive an email in outlook that informs them that the intake period has begun. The second automation I completed was the deadline reminder which was similar to the previous workflow but would just be sent out 1 day before the due date, on the due date, and every day after the due date.</w:t>
+        <w:t>Once the dashboard was completed the next step was automating certain tasks. These automations were done in Power Automate using what are called “workflows”. The first task that was automated was the initial email that data providers received informing them that the intake period ha</w:t>
+      </w:r>
+      <w:r>
+        <w:t>d</w:t>
+      </w:r>
+      <w:r>
+        <w:t xml:space="preserve"> </w:t>
+      </w:r>
+      <w:r>
+        <w:t>begun</w:t>
+      </w:r>
+      <w:r>
+        <w:t xml:space="preserve"> for their OKR metrics. This involved referencing the SharePoint list to pull data provider information and reference it to their Microsoft account so that 1. Access can be given for the Intake period and 2. They receive an email in </w:t>
+      </w:r>
+      <w:r>
+        <w:t>O</w:t>
+      </w:r>
+      <w:r>
+        <w:t xml:space="preserve">utlook that informs them that the intake period </w:t>
+      </w:r>
+      <w:r>
+        <w:t>has</w:t>
+      </w:r>
+      <w:r>
+        <w:t xml:space="preserve"> </w:t>
+      </w:r>
+      <w:r>
+        <w:t>begun</w:t>
+      </w:r>
+      <w:r>
+        <w:t xml:space="preserve">. The second automation I completed was the deadline reminder which was </w:t>
+      </w:r>
+      <w:proofErr w:type="gramStart"/>
+      <w:r>
+        <w:t>similar to</w:t>
+      </w:r>
+      <w:proofErr w:type="gramEnd"/>
+      <w:r>
+        <w:t xml:space="preserve"> the previous workflow but would just be sent out 1 day before the due date, on the due date, and every day after the due date.</w:t>
       </w:r>
     </w:p>
     <w:p>
@@ -2024,7 +2010,7 @@
       <w:pPr>
         <w:pStyle w:val="Heading3"/>
       </w:pPr>
-      <w:bookmarkStart w:id="10" w:name="_Toc149744273"/>
+      <w:bookmarkStart w:id="10" w:name="_Toc149745141"/>
       <w:r>
         <w:t>Technical Challenges</w:t>
       </w:r>
@@ -2032,7 +2018,19 @@
     </w:p>
     <w:p>
       <w:r>
-        <w:t xml:space="preserve">One of the major technical challenges that I referenced earlier in the paper was the use of SharePoint for data storage. SharePoint lacks a lot of the things that make relational database as powerful as they are. SharePoint does not allow for primary keys, foreign keys or practically referencing another table in any way, and constraints. This created concerns for the other interns and I as for long term storage of metric information the lack of these tools means bug fixing and data management of this list would be very challenging. Although we raised these concerns, we were asked to continue building out using SharePoint. </w:t>
+        <w:t>One of the major technical challenges that I referenced earlier in the paper was the use of SharePoint for data storage. SharePoint lacks a lot of the things that make relational database</w:t>
+      </w:r>
+      <w:r>
+        <w:t>s</w:t>
+      </w:r>
+      <w:r>
+        <w:t xml:space="preserve"> as powerful as they are. SharePoint does not allow for primary keys, foreign keys or practically referencing another table in any way, and constraints. This created concerns for the other interns and I as for long</w:t>
+      </w:r>
+      <w:r>
+        <w:t>-</w:t>
+      </w:r>
+      <w:r>
+        <w:t xml:space="preserve">term storage of metric information the lack of these tools means bug fixing and data management of this list would be very challenging. Although we raised these concerns, we were asked to continue building out using SharePoint. </w:t>
       </w:r>
     </w:p>
     <w:p>
@@ -2053,7 +2051,19 @@
       </w:r>
       <w:proofErr w:type="spellEnd"/>
       <w:r>
-        <w:t xml:space="preserve"> was difficult. I lacked the personal motivation to push myself to learn data manipulation, creating efficient visualization and other task  related to data analysis in </w:t>
+        <w:t xml:space="preserve"> was difficult. I lacked the personal motivation to push myself to learn data manipulation, creating efficient visualization</w:t>
+      </w:r>
+      <w:r>
+        <w:t>,</w:t>
+      </w:r>
+      <w:r>
+        <w:t xml:space="preserve"> and other </w:t>
+      </w:r>
+      <w:r>
+        <w:t>tasks related</w:t>
+      </w:r>
+      <w:r>
+        <w:t xml:space="preserve"> to data analysis in </w:t>
       </w:r>
       <w:proofErr w:type="spellStart"/>
       <w:r>
@@ -2088,7 +2098,7 @@
       <w:pPr>
         <w:pStyle w:val="Heading3"/>
       </w:pPr>
-      <w:bookmarkStart w:id="11" w:name="_Toc149744274"/>
+      <w:bookmarkStart w:id="11" w:name="_Toc149745142"/>
       <w:r>
         <w:t>Non-Technical Challenges</w:t>
       </w:r>
@@ -2096,14 +2106,20 @@
     </w:p>
     <w:p>
       <w:r>
-        <w:t xml:space="preserve">The only non-technical Challenges I faced were in relation to contacting SI&amp;V about their current process. The interns lacked access to view the current process/dashboard so communication about the current reporting process within Tableau had to be done through a SI&amp;V team member. We found that it was very hard to get in contact with a member who had time on their schedule to speak with us and help us build out certain tasks. This lead to tasks being blocked for multiple days and leaving some portion of the project at a standstill. </w:t>
+        <w:t xml:space="preserve">The only non-technical Challenges I faced were </w:t>
+      </w:r>
+      <w:r>
+        <w:t>with</w:t>
+      </w:r>
+      <w:r>
+        <w:t xml:space="preserve"> contacting SI&amp;V about their current process. The interns lacked access to view the current process/dashboard so communication about the current reporting process within Tableau had to be done through a SI&amp;V team member. We found that it was very hard to get in contact with a member who had time on their schedule to speak with us and help us build out certain tasks. This led to tasks being blocked for multiple days and leaving some portion of the project at a standstill. </w:t>
       </w:r>
     </w:p>
     <w:p>
       <w:pPr>
         <w:pStyle w:val="Heading3"/>
       </w:pPr>
-      <w:bookmarkStart w:id="12" w:name="_Toc149744275"/>
+      <w:bookmarkStart w:id="12" w:name="_Toc149745143"/>
       <w:r>
         <w:t>Outcome</w:t>
       </w:r>
@@ -2111,7 +2127,13 @@
     </w:p>
     <w:p>
       <w:r>
-        <w:t>Once the process was complete and user tested we were able to implement it for the August reporting month. Now my internship concluded on the 4</w:t>
+        <w:t>Once the process was complete and user</w:t>
+      </w:r>
+      <w:r>
+        <w:t>-</w:t>
+      </w:r>
+      <w:r>
+        <w:t>tested we were able to implement it for the August reporting month. Now my internship concluded on the 4</w:t>
       </w:r>
       <w:r>
         <w:rPr>
@@ -2127,7 +2149,7 @@
       <w:pPr>
         <w:pStyle w:val="Heading4"/>
       </w:pPr>
-      <w:bookmarkStart w:id="13" w:name="_Toc149744276"/>
+      <w:bookmarkStart w:id="13" w:name="_Toc149745144"/>
       <w:r>
         <w:t>Business Impact</w:t>
       </w:r>
@@ -2139,7 +2161,19 @@
       </w:r>
       <w:r>
         <w:lastRenderedPageBreak/>
-        <w:t>of my internship because I felt there was tangible impact I had at the company and end-to-end deliverable.</w:t>
+        <w:t>of my internship because I felt there was</w:t>
+      </w:r>
+      <w:r>
+        <w:t xml:space="preserve"> a</w:t>
+      </w:r>
+      <w:r>
+        <w:t xml:space="preserve"> tangible impact I had at the company and </w:t>
+      </w:r>
+      <w:r>
+        <w:t xml:space="preserve">an </w:t>
+      </w:r>
+      <w:r>
+        <w:t>end-to-end deliverable.</w:t>
       </w:r>
     </w:p>
     <w:p/>
@@ -2147,7 +2181,7 @@
       <w:pPr>
         <w:pStyle w:val="Heading2"/>
       </w:pPr>
-      <w:bookmarkStart w:id="14" w:name="_Toc149744277"/>
+      <w:bookmarkStart w:id="14" w:name="_Toc149745145"/>
       <w:r>
         <w:t>Hot 100 Dashboard</w:t>
       </w:r>
@@ -2155,14 +2189,62 @@
     </w:p>
     <w:p>
       <w:r>
-        <w:t>Another responsibility I had on the team was doing daily work around the teams main product, the “Hot 100 Dashboard”. In the beginning of the summer my task in relation to the dashboard was mainly data cleansing. This required us to monitor the SharePoint list that were holding the data and make sure that no data was formatted incorrectly. Once I gained more experience I was able to expand my responsibilities to handle some of the logic within the dashboard and even assisted the teams in automatic data validation before the data was loaded into SharePoint to reduce the need to constantly monitor the lists. This is something we implemented in our OKR process. I assisted certain team members in a pair-programming type of way to work with some of the dashboard logic.</w:t>
+        <w:t xml:space="preserve">Another responsibility I had on the team was doing daily work around the </w:t>
+      </w:r>
+      <w:r>
+        <w:t>team’s</w:t>
+      </w:r>
+      <w:r>
+        <w:t xml:space="preserve"> main product, the “Hot 100 Dashboard”. </w:t>
+      </w:r>
+      <w:r>
+        <w:t xml:space="preserve">At </w:t>
+      </w:r>
+      <w:r>
+        <w:t>the beginning of the summer</w:t>
+      </w:r>
+      <w:r>
+        <w:t>,</w:t>
+      </w:r>
+      <w:r>
+        <w:t xml:space="preserve"> my task</w:t>
+      </w:r>
+      <w:r>
+        <w:t>s</w:t>
+      </w:r>
+      <w:r>
+        <w:t xml:space="preserve"> </w:t>
+      </w:r>
+      <w:r>
+        <w:t xml:space="preserve">concerning the </w:t>
+      </w:r>
+      <w:r>
+        <w:t>dashboard w</w:t>
+      </w:r>
+      <w:r>
+        <w:t>ere</w:t>
+      </w:r>
+      <w:r>
+        <w:t xml:space="preserve"> mainly data cleansing. This required us to monitor the SharePoint list that w</w:t>
+      </w:r>
+      <w:r>
+        <w:t>as</w:t>
+      </w:r>
+      <w:r>
+        <w:t xml:space="preserve"> holding the data and make sure that no data was formatted incorrectly. Once I gained more </w:t>
+      </w:r>
+      <w:r>
+        <w:t>experience,</w:t>
+      </w:r>
+      <w:r>
+        <w:t xml:space="preserve"> I was able to expand my responsibilities to handle some of the logic within the dashboard and even assisted the teams in automatic data validation before the data was loaded into SharePoint to reduce the need to constantly monitor the lists. This is something we implemented in our OKR process. I assisted certain team members in a pair-programming type of way to work with some of the dashboard logic.</w:t>
       </w:r>
     </w:p>
     <w:p>
       <w:pPr>
         <w:pStyle w:val="Heading2"/>
       </w:pPr>
-      <w:bookmarkStart w:id="15" w:name="_Toc149744278"/>
+      <w:bookmarkStart w:id="15" w:name="_Toc149745146"/>
       <w:r>
         <w:t>Centralized Analytics Platform</w:t>
       </w:r>
@@ -2170,30 +2252,267 @@
     </w:p>
     <w:p>
       <w:r>
-        <w:t xml:space="preserve">The OKR process project was completed ahead of the planned timeline for our summer, thus the team brainstormed a new project for us to work on. They landed on an application that would act as a centralized hub to house the different products the Advanced Analytics team had ownership of. Currently this was only a few dashboards but as they expanded into more data they </w:t>
+        <w:t>The OKR process project was completed ahead of the planned timeline for our summer, thus the team brainstormed a new project for us to work on. They landed on an application that would act as a centralized hub to house the different products the Advanced Analytics team had ownership of. Currently</w:t>
+      </w:r>
+      <w:r>
+        <w:t>,</w:t>
+      </w:r>
+      <w:r>
+        <w:t xml:space="preserve"> this was only a few dashboards but as they expanded into more </w:t>
+      </w:r>
+      <w:r>
+        <w:t>data,</w:t>
+      </w:r>
+      <w:r>
+        <w:t xml:space="preserve"> they </w:t>
       </w:r>
       <w:r>
         <w:lastRenderedPageBreak/>
-        <w:t xml:space="preserve">would have a place where leadership can come to view the different dashboards in one place. Also data providers tend to have overlap on multiple dashboards so having a centralized place for data intake would allow them to have one place to navigate and input all their data. Another request was to have a place were anyone can self service the static metric information. They original requested that the app be developed in PowerApps. During the development process, there were daily UI/UX reviews were we would move through the app and talk about how the key tasks were being represented thus far. Also, during these UI/UX meetings we would have random people around the bank review the setup of the app and how easy it was to find things. This allowed us to develop very quickly as we were receiving daily feedback and recommendations. Towards the end of my internship the asks for the app became very complicated and the interns convinced the team to generate a web application. Due to this being towards the end of my summer our </w:t>
-      </w:r>
-      <w:r>
-        <w:t xml:space="preserve">contribution to the web application was minor. </w:t>
+        <w:t xml:space="preserve">would have a place where leadership can come to view the different dashboards in one place. </w:t>
+      </w:r>
+      <w:r>
+        <w:t>Also,</w:t>
+      </w:r>
+      <w:r>
+        <w:t xml:space="preserve"> data providers tend to have overlap on multiple dashboards so having a centralized place for data intake would allow them to have one place to navigate and input all their data. Another request was to have a place w</w:t>
+      </w:r>
+      <w:r>
+        <w:t>h</w:t>
+      </w:r>
+      <w:r>
+        <w:t>ere anyone can self</w:t>
+      </w:r>
+      <w:r>
+        <w:t>-</w:t>
+      </w:r>
+      <w:r>
+        <w:t xml:space="preserve">service the static metric information. They </w:t>
+      </w:r>
+      <w:r>
+        <w:t xml:space="preserve">originally </w:t>
+      </w:r>
+      <w:r>
+        <w:t xml:space="preserve">requested that the app be developed in PowerApps. During the development process, there were daily UI/UX reviews </w:t>
+      </w:r>
+      <w:r>
+        <w:t>where</w:t>
+      </w:r>
+      <w:r>
+        <w:t xml:space="preserve"> we would move through the app and talk about how the key tasks were being represented thus far. </w:t>
+      </w:r>
+      <w:proofErr w:type="gramStart"/>
+      <w:r>
+        <w:t>Also</w:t>
+      </w:r>
+      <w:proofErr w:type="gramEnd"/>
+      <w:r>
+        <w:t xml:space="preserve"> </w:t>
+      </w:r>
+      <w:r>
+        <w:t>during these UI/UX meetings</w:t>
+      </w:r>
+      <w:r>
+        <w:t>,</w:t>
+      </w:r>
+      <w:r>
+        <w:t xml:space="preserve"> we would have random people around the bank review the setup of the app and how easy it was to find things. This allowed us to develop very quickly as we were receiving daily feedback and recommendations. Towards the end of my internship</w:t>
+      </w:r>
+      <w:r>
+        <w:t>,</w:t>
+      </w:r>
+      <w:r>
+        <w:t xml:space="preserve"> the asks for the app became very complicated and the interns convinced the team to generate a web application. Due to this being towards the end of my summer</w:t>
+      </w:r>
+      <w:r>
+        <w:t xml:space="preserve">, </w:t>
+      </w:r>
+      <w:r>
+        <w:t xml:space="preserve">our </w:t>
+      </w:r>
+      <w:r>
+        <w:t>contribution to the web application was minor.</w:t>
       </w:r>
     </w:p>
     <w:p>
       <w:pPr>
         <w:pStyle w:val="Heading1"/>
       </w:pPr>
+      <w:bookmarkStart w:id="16" w:name="_Toc149745147"/>
       <w:r>
         <w:lastRenderedPageBreak/>
-        <w:t xml:space="preserve">DevOps Policy as Code Responsibilities </w:t>
+        <w:t>DevOps Policy as Code Responsibilities</w:t>
+      </w:r>
+      <w:bookmarkEnd w:id="16"/>
+      <w:r>
+        <w:t xml:space="preserve"> </w:t>
       </w:r>
     </w:p>
-    <w:p/>
+    <w:p>
+      <w:pPr>
+        <w:pStyle w:val="Heading2"/>
+      </w:pPr>
+      <w:r>
+        <w:t>Mnemonic Software</w:t>
+      </w:r>
+    </w:p>
+    <w:p>
+      <w:r>
+        <w:t xml:space="preserve">As I discussed previously, PNC has a policy for software that if they reach a certain user size and/or data accesses they must create what is called a mnemonic. This means they are assigned a short string of characters that identifies that software however the </w:t>
+      </w:r>
+      <w:proofErr w:type="gramStart"/>
+      <w:r>
+        <w:t>mean</w:t>
+      </w:r>
+      <w:proofErr w:type="gramEnd"/>
+      <w:r>
+        <w:t xml:space="preserve"> piece of the mnemonic policy is that they fall under certain change management policies and policies related to their containerization.</w:t>
+      </w:r>
+    </w:p>
+    <w:p>
+      <w:r>
+        <w:t xml:space="preserve">My main responsibilities included assisting my mentor in attending meetings for new software projects that fall within this policy and require consulting in setting up tests for these policies. This gave me valuable experience in technical communication and learning about enterprise testing environments on a large scale. </w:t>
+      </w:r>
+      <w:r>
+        <w:t xml:space="preserve">I was able to assist in connecting the software’s CI/CD pipeline to RedHat and assist them </w:t>
+      </w:r>
+      <w:r>
+        <w:t>in</w:t>
+      </w:r>
+      <w:r>
+        <w:t xml:space="preserve"> crafting test</w:t>
+      </w:r>
+      <w:r>
+        <w:t>s</w:t>
+      </w:r>
+      <w:r>
+        <w:t xml:space="preserve"> related to the policies. </w:t>
+      </w:r>
+      <w:proofErr w:type="gramStart"/>
+      <w:r>
+        <w:t>Previous to</w:t>
+      </w:r>
+      <w:proofErr w:type="gramEnd"/>
+      <w:r>
+        <w:t xml:space="preserve"> this I have not had any exposure to containers and how that works in a large </w:t>
+      </w:r>
+      <w:r>
+        <w:t>company,</w:t>
+      </w:r>
+      <w:r>
+        <w:t xml:space="preserve"> and it was a great learning experience to be exposed to.</w:t>
+      </w:r>
+    </w:p>
+    <w:p>
+      <w:pPr>
+        <w:pStyle w:val="Heading2"/>
+      </w:pPr>
+      <w:r>
+        <w:t>Dashboard Analytics</w:t>
+      </w:r>
+    </w:p>
+    <w:p>
+      <w:r>
+        <w:t>Jenkins allows for data to be pulled f</w:t>
+      </w:r>
+      <w:r>
+        <w:t>rom</w:t>
+      </w:r>
+      <w:r>
+        <w:t xml:space="preserve"> the various implementations. RedHat allows you to hit these data endpoints and create live dashboards. After my mentor heard of my main </w:t>
+      </w:r>
+      <w:r>
+        <w:t>team’s</w:t>
+      </w:r>
+      <w:r>
+        <w:t xml:space="preserve"> experience with crafting dashboards, he asked if I could </w:t>
+      </w:r>
+      <w:r>
+        <w:t xml:space="preserve">attempt </w:t>
+      </w:r>
+      <w:r>
+        <w:t>to</w:t>
+      </w:r>
+      <w:r>
+        <w:t xml:space="preserve"> creat</w:t>
+      </w:r>
+      <w:r>
+        <w:t>e</w:t>
+      </w:r>
+      <w:r>
+        <w:t xml:space="preserve"> a RedHat dashboard. In </w:t>
+      </w:r>
+      <w:r>
+        <w:lastRenderedPageBreak/>
+        <w:t>my opinion</w:t>
+      </w:r>
+      <w:r>
+        <w:t>,</w:t>
+      </w:r>
+      <w:r>
+        <w:t xml:space="preserve"> this was much more challenging than </w:t>
+      </w:r>
+      <w:proofErr w:type="spellStart"/>
+      <w:r>
+        <w:t>PowerBI</w:t>
+      </w:r>
+      <w:proofErr w:type="spellEnd"/>
+      <w:r>
+        <w:t xml:space="preserve">. I was not able to fully complete the dashboard before my </w:t>
+      </w:r>
+      <w:r>
+        <w:t>internship,</w:t>
+      </w:r>
+      <w:r>
+        <w:t xml:space="preserve"> but I did have a simple one up and running for the team.</w:t>
+      </w:r>
+    </w:p>
     <w:bookmarkEnd w:id="0"/>
     <w:bookmarkEnd w:id="1"/>
     <w:bookmarkEnd w:id="2"/>
-    <w:p/>
+    <w:p>
+      <w:pPr>
+        <w:pStyle w:val="Heading1"/>
+      </w:pPr>
+      <w:r>
+        <w:lastRenderedPageBreak/>
+        <w:t>Conclusion</w:t>
+      </w:r>
+    </w:p>
+    <w:p>
+      <w:r>
+        <w:t>Overall, I found my internship at PNC</w:t>
+      </w:r>
+      <w:r>
+        <w:t xml:space="preserve"> to be</w:t>
+      </w:r>
+      <w:r>
+        <w:t xml:space="preserve"> a very valuable learning experience. My biggest complaint was the lack of information coming into my internship; I had no idea what team I would be working on or what I would be working with until the first week of the summer. I believe they should split their internship o</w:t>
+      </w:r>
+      <w:r>
+        <w:t xml:space="preserve">ut </w:t>
+      </w:r>
+      <w:r>
+        <w:t xml:space="preserve">into interest because I am not interested in data science but ended up doing that for 10 weeks. I would say it has made me enjoy data science more, but it also made me realize that I do not want to do that for a career. PNC had some of the most welcoming people to work with and I was pleasantly surprised </w:t>
+      </w:r>
+      <w:r>
+        <w:t xml:space="preserve">by </w:t>
+      </w:r>
+      <w:r>
+        <w:t>the number of activities and happy hours we did as a team.</w:t>
+      </w:r>
+      <w:r>
+        <w:t xml:space="preserve"> Everyone I interacted with cared about my growth and learning and </w:t>
+      </w:r>
+      <w:r>
+        <w:t>was</w:t>
+      </w:r>
+      <w:r>
+        <w:t xml:space="preserve"> very understanding when it came to work-life balance.</w:t>
+      </w:r>
+      <w:r>
+        <w:t xml:space="preserve"> I was able to become friends with almost everyone on my team outside of work which I still talk to today. </w:t>
+      </w:r>
+    </w:p>
     <w:sectPr>
       <w:footerReference w:type="default" r:id="rId13"/>
       <w:pgSz w:w="12240" w:h="15840"/>

</xml_diff>